<commit_message>
07/08/2018 MAMATHA CHICK IN
</commit_message>
<xml_diff>
--- a/customer _details/GANGAMMA/SEP/TUMKUR/ASHOKA/PURCHASE DETAILS.docx
+++ b/customer _details/GANGAMMA/SEP/TUMKUR/ASHOKA/PURCHASE DETAILS.docx
@@ -13,13 +13,7 @@
         <w:rPr>
           <w:rFonts w:ascii="Courier New" w:hAnsi="Courier New" w:cs="Courier New"/>
         </w:rPr>
-        <w:t>SUN Aug 05</w:t>
-      </w:r>
-      <w:r>
-        <w:rPr>
-          <w:rFonts w:ascii="Courier New" w:hAnsi="Courier New" w:cs="Courier New"/>
-        </w:rPr>
-        <w:t xml:space="preserve"> 11:45:43 IST 2018</w:t>
+        <w:t>SUN Aug 05 11:45:43 IST 2018</w:t>
       </w:r>
     </w:p>
     <w:p>
@@ -340,6 +334,209 @@
         <w:tab/>
         <w:t>- 1056.0</w:t>
       </w:r>
+    </w:p>
+    <w:p>
+      <w:pPr>
+        <w:pStyle w:val="PlainText"/>
+        <w:rPr>
+          <w:rFonts w:ascii="Courier New" w:hAnsi="Courier New" w:cs="Courier New"/>
+          <w:b/>
+        </w:rPr>
+      </w:pPr>
+    </w:p>
+    <w:p>
+      <w:pPr>
+        <w:pStyle w:val="PlainText"/>
+        <w:rPr>
+          <w:rFonts w:ascii="Courier New" w:hAnsi="Courier New" w:cs="Courier New"/>
+        </w:rPr>
+      </w:pPr>
+      <w:r>
+        <w:rPr>
+          <w:rFonts w:ascii="Courier New" w:hAnsi="Courier New" w:cs="Courier New"/>
+        </w:rPr>
+        <w:t>MON Aug 06</w:t>
+      </w:r>
+      <w:r>
+        <w:rPr>
+          <w:rFonts w:ascii="Courier New" w:hAnsi="Courier New" w:cs="Courier New"/>
+        </w:rPr>
+        <w:t xml:space="preserve"> 11:55:42 IST 2018</w:t>
+      </w:r>
+    </w:p>
+    <w:p>
+      <w:pPr>
+        <w:pStyle w:val="PlainText"/>
+        <w:rPr>
+          <w:rFonts w:ascii="Courier New" w:hAnsi="Courier New" w:cs="Courier New"/>
+        </w:rPr>
+      </w:pPr>
+      <w:r>
+        <w:rPr>
+          <w:rFonts w:ascii="Courier New" w:hAnsi="Courier New" w:cs="Courier New"/>
+        </w:rPr>
+        <w:t>Person Name</w:t>
+      </w:r>
+      <w:r>
+        <w:rPr>
+          <w:rFonts w:ascii="Courier New" w:hAnsi="Courier New" w:cs="Courier New"/>
+        </w:rPr>
+        <w:tab/>
+      </w:r>
+      <w:r>
+        <w:rPr>
+          <w:rFonts w:ascii="Courier New" w:hAnsi="Courier New" w:cs="Courier New"/>
+        </w:rPr>
+        <w:tab/>
+      </w:r>
+      <w:r>
+        <w:rPr>
+          <w:rFonts w:ascii="Courier New" w:hAnsi="Courier New" w:cs="Courier New"/>
+        </w:rPr>
+        <w:tab/>
+      </w:r>
+      <w:r>
+        <w:rPr>
+          <w:rFonts w:ascii="Courier New" w:hAnsi="Courier New" w:cs="Courier New"/>
+        </w:rPr>
+        <w:tab/>
+        <w:t>- ASHOKA</w:t>
+      </w:r>
+    </w:p>
+    <w:p>
+      <w:pPr>
+        <w:pStyle w:val="PlainText"/>
+        <w:rPr>
+          <w:rFonts w:ascii="Courier New" w:hAnsi="Courier New" w:cs="Courier New"/>
+        </w:rPr>
+      </w:pPr>
+      <w:r>
+        <w:rPr>
+          <w:rFonts w:ascii="Courier New" w:hAnsi="Courier New" w:cs="Courier New"/>
+        </w:rPr>
+        <w:t>---------------------------------------------------------------</w:t>
+      </w:r>
+    </w:p>
+    <w:p>
+      <w:pPr>
+        <w:pStyle w:val="PlainText"/>
+        <w:rPr>
+          <w:rFonts w:ascii="Courier New" w:hAnsi="Courier New" w:cs="Courier New"/>
+        </w:rPr>
+      </w:pPr>
+      <w:r>
+        <w:rPr>
+          <w:rFonts w:ascii="Courier New" w:hAnsi="Courier New" w:cs="Courier New"/>
+        </w:rPr>
+        <w:t>Item Name</w:t>
+      </w:r>
+      <w:r>
+        <w:rPr>
+          <w:rFonts w:ascii="Courier New" w:hAnsi="Courier New" w:cs="Courier New"/>
+        </w:rPr>
+        <w:tab/>
+      </w:r>
+      <w:r>
+        <w:rPr>
+          <w:rFonts w:ascii="Courier New" w:hAnsi="Courier New" w:cs="Courier New"/>
+        </w:rPr>
+        <w:tab/>
+      </w:r>
+      <w:r>
+        <w:rPr>
+          <w:rFonts w:ascii="Courier New" w:hAnsi="Courier New" w:cs="Courier New"/>
+        </w:rPr>
+        <w:tab/>
+      </w:r>
+      <w:r>
+        <w:rPr>
+          <w:rFonts w:ascii="Courier New" w:hAnsi="Courier New" w:cs="Courier New"/>
+        </w:rPr>
+        <w:tab/>
+        <w:t>- CARROT</w:t>
+      </w:r>
+    </w:p>
+    <w:p>
+      <w:pPr>
+        <w:pStyle w:val="PlainText"/>
+        <w:rPr>
+          <w:rFonts w:ascii="Courier New" w:hAnsi="Courier New" w:cs="Courier New"/>
+          <w:color w:val="FF0000"/>
+        </w:rPr>
+      </w:pPr>
+      <w:r>
+        <w:rPr>
+          <w:rFonts w:ascii="Courier New" w:hAnsi="Courier New" w:cs="Courier New"/>
+          <w:color w:val="FF0000"/>
+        </w:rPr>
+        <w:t>Amount Received</w:t>
+      </w:r>
+      <w:r>
+        <w:rPr>
+          <w:rFonts w:ascii="Courier New" w:hAnsi="Courier New" w:cs="Courier New"/>
+          <w:color w:val="FF0000"/>
+        </w:rPr>
+        <w:tab/>
+      </w:r>
+      <w:r>
+        <w:rPr>
+          <w:rFonts w:ascii="Courier New" w:hAnsi="Courier New" w:cs="Courier New"/>
+          <w:color w:val="FF0000"/>
+        </w:rPr>
+        <w:tab/>
+      </w:r>
+      <w:r>
+        <w:rPr>
+          <w:rFonts w:ascii="Courier New" w:hAnsi="Courier New" w:cs="Courier New"/>
+          <w:color w:val="FF0000"/>
+        </w:rPr>
+        <w:tab/>
+        <w:t>- 1056</w:t>
+      </w:r>
+    </w:p>
+    <w:p>
+      <w:pPr>
+        <w:pStyle w:val="PlainText"/>
+        <w:rPr>
+          <w:rFonts w:ascii="Courier New" w:hAnsi="Courier New" w:cs="Courier New"/>
+        </w:rPr>
+      </w:pPr>
+      <w:r>
+        <w:rPr>
+          <w:rFonts w:ascii="Courier New" w:hAnsi="Courier New" w:cs="Courier New"/>
+        </w:rPr>
+        <w:t>Amount Received mode</w:t>
+      </w:r>
+      <w:r>
+        <w:rPr>
+          <w:rFonts w:ascii="Courier New" w:hAnsi="Courier New" w:cs="Courier New"/>
+        </w:rPr>
+        <w:tab/>
+      </w:r>
+      <w:r>
+        <w:rPr>
+          <w:rFonts w:ascii="Courier New" w:hAnsi="Courier New" w:cs="Courier New"/>
+        </w:rPr>
+        <w:tab/>
+        <w:t>- CASH AND CLEARD</w:t>
+      </w:r>
+    </w:p>
+    <w:p>
+      <w:pPr>
+        <w:pStyle w:val="PlainText"/>
+        <w:rPr>
+          <w:rFonts w:ascii="Courier New" w:hAnsi="Courier New" w:cs="Courier New"/>
+        </w:rPr>
+      </w:pPr>
+    </w:p>
+    <w:p>
+      <w:pPr>
+        <w:pStyle w:val="PlainText"/>
+        <w:rPr>
+          <w:rFonts w:ascii="Courier New" w:hAnsi="Courier New" w:cs="Courier New"/>
+          <w:b/>
+        </w:rPr>
+      </w:pPr>
     </w:p>
     <w:p>
       <w:pPr>

</xml_diff>

<commit_message>
01/01/2019 MAMATHA CHICK IN
</commit_message>
<xml_diff>
--- a/customer _details/GANGAMMA/SEP/TUMKUR/ASHOKA/PURCHASE DETAILS.docx
+++ b/customer _details/GANGAMMA/SEP/TUMKUR/ASHOKA/PURCHASE DETAILS.docx
@@ -355,13 +355,7 @@
         <w:rPr>
           <w:rFonts w:ascii="Courier New" w:hAnsi="Courier New" w:cs="Courier New"/>
         </w:rPr>
-        <w:t>MON Aug 06</w:t>
-      </w:r>
-      <w:r>
-        <w:rPr>
-          <w:rFonts w:ascii="Courier New" w:hAnsi="Courier New" w:cs="Courier New"/>
-        </w:rPr>
-        <w:t xml:space="preserve"> 11:55:42 IST 2018</w:t>
+        <w:t>MON Aug 06 11:55:42 IST 2018</w:t>
       </w:r>
     </w:p>
     <w:p>
@@ -520,6 +514,369 @@
         <w:tab/>
         <w:t>- CASH AND CLEARD</w:t>
       </w:r>
+    </w:p>
+    <w:p>
+      <w:pPr>
+        <w:pStyle w:val="PlainText"/>
+        <w:rPr>
+          <w:rFonts w:ascii="Courier New" w:hAnsi="Courier New" w:cs="Courier New"/>
+        </w:rPr>
+      </w:pPr>
+    </w:p>
+    <w:p>
+      <w:pPr>
+        <w:pStyle w:val="PlainText"/>
+        <w:rPr>
+          <w:rFonts w:ascii="Courier New" w:hAnsi="Courier New" w:cs="Courier New"/>
+        </w:rPr>
+      </w:pPr>
+      <w:r>
+        <w:rPr>
+          <w:rFonts w:ascii="Courier New" w:hAnsi="Courier New" w:cs="Courier New"/>
+        </w:rPr>
+        <w:t>MON DEC 31</w:t>
+      </w:r>
+      <w:r>
+        <w:rPr>
+          <w:rFonts w:ascii="Courier New" w:hAnsi="Courier New" w:cs="Courier New"/>
+        </w:rPr>
+        <w:t xml:space="preserve"> 12:35:54 IST 2019</w:t>
+      </w:r>
+    </w:p>
+    <w:p>
+      <w:pPr>
+        <w:pStyle w:val="PlainText"/>
+        <w:rPr>
+          <w:rFonts w:ascii="Courier New" w:hAnsi="Courier New" w:cs="Courier New"/>
+        </w:rPr>
+      </w:pPr>
+      <w:r>
+        <w:rPr>
+          <w:rFonts w:ascii="Courier New" w:hAnsi="Courier New" w:cs="Courier New"/>
+        </w:rPr>
+        <w:t>Person Name</w:t>
+      </w:r>
+      <w:r>
+        <w:rPr>
+          <w:rFonts w:ascii="Courier New" w:hAnsi="Courier New" w:cs="Courier New"/>
+        </w:rPr>
+        <w:tab/>
+      </w:r>
+      <w:r>
+        <w:rPr>
+          <w:rFonts w:ascii="Courier New" w:hAnsi="Courier New" w:cs="Courier New"/>
+        </w:rPr>
+        <w:tab/>
+      </w:r>
+      <w:r>
+        <w:rPr>
+          <w:rFonts w:ascii="Courier New" w:hAnsi="Courier New" w:cs="Courier New"/>
+        </w:rPr>
+        <w:tab/>
+      </w:r>
+      <w:r>
+        <w:rPr>
+          <w:rFonts w:ascii="Courier New" w:hAnsi="Courier New" w:cs="Courier New"/>
+        </w:rPr>
+        <w:tab/>
+        <w:t>- ASHOKA</w:t>
+      </w:r>
+    </w:p>
+    <w:p>
+      <w:pPr>
+        <w:pStyle w:val="PlainText"/>
+        <w:rPr>
+          <w:rFonts w:ascii="Courier New" w:hAnsi="Courier New" w:cs="Courier New"/>
+        </w:rPr>
+      </w:pPr>
+      <w:r>
+        <w:rPr>
+          <w:rFonts w:ascii="Courier New" w:hAnsi="Courier New" w:cs="Courier New"/>
+        </w:rPr>
+        <w:t>Bill number</w:t>
+      </w:r>
+      <w:r>
+        <w:rPr>
+          <w:rFonts w:ascii="Courier New" w:hAnsi="Courier New" w:cs="Courier New"/>
+        </w:rPr>
+        <w:tab/>
+      </w:r>
+      <w:r>
+        <w:rPr>
+          <w:rFonts w:ascii="Courier New" w:hAnsi="Courier New" w:cs="Courier New"/>
+        </w:rPr>
+        <w:tab/>
+      </w:r>
+      <w:r>
+        <w:rPr>
+          <w:rFonts w:ascii="Courier New" w:hAnsi="Courier New" w:cs="Courier New"/>
+        </w:rPr>
+        <w:tab/>
+      </w:r>
+      <w:r>
+        <w:rPr>
+          <w:rFonts w:ascii="Courier New" w:hAnsi="Courier New" w:cs="Courier New"/>
+        </w:rPr>
+        <w:tab/>
+        <w:t>- 9864</w:t>
+      </w:r>
+    </w:p>
+    <w:p>
+      <w:pPr>
+        <w:pStyle w:val="PlainText"/>
+        <w:rPr>
+          <w:rFonts w:ascii="Courier New" w:hAnsi="Courier New" w:cs="Courier New"/>
+        </w:rPr>
+      </w:pPr>
+      <w:r>
+        <w:rPr>
+          <w:rFonts w:ascii="Courier New" w:hAnsi="Courier New" w:cs="Courier New"/>
+        </w:rPr>
+        <w:t>---------------------------------------------------------------</w:t>
+      </w:r>
+    </w:p>
+    <w:p>
+      <w:pPr>
+        <w:pStyle w:val="PlainText"/>
+        <w:rPr>
+          <w:rFonts w:ascii="Courier New" w:hAnsi="Courier New" w:cs="Courier New"/>
+        </w:rPr>
+      </w:pPr>
+      <w:r>
+        <w:rPr>
+          <w:rFonts w:ascii="Courier New" w:hAnsi="Courier New" w:cs="Courier New"/>
+        </w:rPr>
+        <w:t>Item Name</w:t>
+      </w:r>
+      <w:r>
+        <w:rPr>
+          <w:rFonts w:ascii="Courier New" w:hAnsi="Courier New" w:cs="Courier New"/>
+        </w:rPr>
+        <w:tab/>
+      </w:r>
+      <w:r>
+        <w:rPr>
+          <w:rFonts w:ascii="Courier New" w:hAnsi="Courier New" w:cs="Courier New"/>
+        </w:rPr>
+        <w:tab/>
+      </w:r>
+      <w:r>
+        <w:rPr>
+          <w:rFonts w:ascii="Courier New" w:hAnsi="Courier New" w:cs="Courier New"/>
+        </w:rPr>
+        <w:tab/>
+      </w:r>
+      <w:r>
+        <w:rPr>
+          <w:rFonts w:ascii="Courier New" w:hAnsi="Courier New" w:cs="Courier New"/>
+        </w:rPr>
+        <w:tab/>
+        <w:t>- NAVILKOSU</w:t>
+      </w:r>
+    </w:p>
+    <w:p>
+      <w:pPr>
+        <w:pStyle w:val="PlainText"/>
+        <w:rPr>
+          <w:rFonts w:ascii="Courier New" w:hAnsi="Courier New" w:cs="Courier New"/>
+        </w:rPr>
+      </w:pPr>
+      <w:r>
+        <w:rPr>
+          <w:rFonts w:ascii="Courier New" w:hAnsi="Courier New" w:cs="Courier New"/>
+        </w:rPr>
+        <w:t>Number of Pockets</w:t>
+      </w:r>
+      <w:r>
+        <w:rPr>
+          <w:rFonts w:ascii="Courier New" w:hAnsi="Courier New" w:cs="Courier New"/>
+        </w:rPr>
+        <w:tab/>
+      </w:r>
+      <w:r>
+        <w:rPr>
+          <w:rFonts w:ascii="Courier New" w:hAnsi="Courier New" w:cs="Courier New"/>
+        </w:rPr>
+        <w:tab/>
+      </w:r>
+      <w:r>
+        <w:rPr>
+          <w:rFonts w:ascii="Courier New" w:hAnsi="Courier New" w:cs="Courier New"/>
+        </w:rPr>
+        <w:tab/>
+        <w:t>- 1</w:t>
+      </w:r>
+    </w:p>
+    <w:p>
+      <w:pPr>
+        <w:pStyle w:val="PlainText"/>
+        <w:rPr>
+          <w:rFonts w:ascii="Courier New" w:hAnsi="Courier New" w:cs="Courier New"/>
+        </w:rPr>
+      </w:pPr>
+      <w:r>
+        <w:rPr>
+          <w:rFonts w:ascii="Courier New" w:hAnsi="Courier New" w:cs="Courier New"/>
+        </w:rPr>
+        <w:t>Number of KGs</w:t>
+      </w:r>
+      <w:r>
+        <w:rPr>
+          <w:rFonts w:ascii="Courier New" w:hAnsi="Courier New" w:cs="Courier New"/>
+        </w:rPr>
+        <w:tab/>
+      </w:r>
+      <w:r>
+        <w:rPr>
+          <w:rFonts w:ascii="Courier New" w:hAnsi="Courier New" w:cs="Courier New"/>
+        </w:rPr>
+        <w:tab/>
+      </w:r>
+      <w:r>
+        <w:rPr>
+          <w:rFonts w:ascii="Courier New" w:hAnsi="Courier New" w:cs="Courier New"/>
+        </w:rPr>
+        <w:tab/>
+        <w:t>- 51</w:t>
+      </w:r>
+    </w:p>
+    <w:p>
+      <w:pPr>
+        <w:pStyle w:val="PlainText"/>
+        <w:rPr>
+          <w:rFonts w:ascii="Courier New" w:hAnsi="Courier New" w:cs="Courier New"/>
+        </w:rPr>
+      </w:pPr>
+      <w:r>
+        <w:rPr>
+          <w:rFonts w:ascii="Courier New" w:hAnsi="Courier New" w:cs="Courier New"/>
+        </w:rPr>
+        <w:t>Rate</w:t>
+      </w:r>
+      <w:r>
+        <w:rPr>
+          <w:rFonts w:ascii="Courier New" w:hAnsi="Courier New" w:cs="Courier New"/>
+        </w:rPr>
+        <w:tab/>
+      </w:r>
+      <w:r>
+        <w:rPr>
+          <w:rFonts w:ascii="Courier New" w:hAnsi="Courier New" w:cs="Courier New"/>
+        </w:rPr>
+        <w:tab/>
+      </w:r>
+      <w:r>
+        <w:rPr>
+          <w:rFonts w:ascii="Courier New" w:hAnsi="Courier New" w:cs="Courier New"/>
+        </w:rPr>
+        <w:tab/>
+      </w:r>
+      <w:r>
+        <w:rPr>
+          <w:rFonts w:ascii="Courier New" w:hAnsi="Courier New" w:cs="Courier New"/>
+        </w:rPr>
+        <w:tab/>
+      </w:r>
+      <w:r>
+        <w:rPr>
+          <w:rFonts w:ascii="Courier New" w:hAnsi="Courier New" w:cs="Courier New"/>
+        </w:rPr>
+        <w:tab/>
+        <w:t>- 12</w:t>
+      </w:r>
+    </w:p>
+    <w:p>
+      <w:pPr>
+        <w:pStyle w:val="PlainText"/>
+        <w:rPr>
+          <w:rFonts w:ascii="Courier New" w:hAnsi="Courier New" w:cs="Courier New"/>
+        </w:rPr>
+      </w:pPr>
+      <w:r>
+        <w:rPr>
+          <w:rFonts w:ascii="Courier New" w:hAnsi="Courier New" w:cs="Courier New"/>
+        </w:rPr>
+        <w:t>Total Price</w:t>
+      </w:r>
+      <w:r>
+        <w:rPr>
+          <w:rFonts w:ascii="Courier New" w:hAnsi="Courier New" w:cs="Courier New"/>
+        </w:rPr>
+        <w:tab/>
+      </w:r>
+      <w:r>
+        <w:rPr>
+          <w:rFonts w:ascii="Courier New" w:hAnsi="Courier New" w:cs="Courier New"/>
+        </w:rPr>
+        <w:tab/>
+      </w:r>
+      <w:r>
+        <w:rPr>
+          <w:rFonts w:ascii="Courier New" w:hAnsi="Courier New" w:cs="Courier New"/>
+        </w:rPr>
+        <w:tab/>
+      </w:r>
+      <w:r>
+        <w:rPr>
+          <w:rFonts w:ascii="Courier New" w:hAnsi="Courier New" w:cs="Courier New"/>
+        </w:rPr>
+        <w:tab/>
+        <w:t>- 612.0</w:t>
+      </w:r>
+    </w:p>
+    <w:p>
+      <w:pPr>
+        <w:pStyle w:val="PlainText"/>
+        <w:rPr>
+          <w:rFonts w:ascii="Courier New" w:hAnsi="Courier New" w:cs="Courier New"/>
+          <w:b/>
+        </w:rPr>
+      </w:pPr>
+      <w:r>
+        <w:rPr>
+          <w:rFonts w:ascii="Courier New" w:hAnsi="Courier New" w:cs="Courier New"/>
+          <w:b/>
+        </w:rPr>
+        <w:t>Amount balance</w:t>
+      </w:r>
+      <w:r>
+        <w:rPr>
+          <w:rFonts w:ascii="Courier New" w:hAnsi="Courier New" w:cs="Courier New"/>
+          <w:b/>
+        </w:rPr>
+        <w:tab/>
+      </w:r>
+      <w:r>
+        <w:rPr>
+          <w:rFonts w:ascii="Courier New" w:hAnsi="Courier New" w:cs="Courier New"/>
+          <w:b/>
+        </w:rPr>
+        <w:tab/>
+      </w:r>
+      <w:r>
+        <w:rPr>
+          <w:rFonts w:ascii="Courier New" w:hAnsi="Courier New" w:cs="Courier New"/>
+          <w:b/>
+        </w:rPr>
+        <w:tab/>
+        <w:t>- 612.0</w:t>
+      </w:r>
+    </w:p>
+    <w:p>
+      <w:pPr>
+        <w:pStyle w:val="PlainText"/>
+        <w:rPr>
+          <w:rFonts w:ascii="Courier New" w:hAnsi="Courier New" w:cs="Courier New"/>
+        </w:rPr>
+      </w:pPr>
+    </w:p>
+    <w:p>
+      <w:pPr>
+        <w:pStyle w:val="PlainText"/>
+        <w:rPr>
+          <w:rFonts w:ascii="Courier New" w:hAnsi="Courier New" w:cs="Courier New"/>
+        </w:rPr>
+      </w:pPr>
     </w:p>
     <w:p>
       <w:pPr>

</xml_diff>

<commit_message>
03/01/2019 MAMATHA CHICK IN
</commit_message>
<xml_diff>
--- a/customer _details/GANGAMMA/SEP/TUMKUR/ASHOKA/PURCHASE DETAILS.docx
+++ b/customer _details/GANGAMMA/SEP/TUMKUR/ASHOKA/PURCHASE DETAILS.docx
@@ -534,13 +534,7 @@
         <w:rPr>
           <w:rFonts w:ascii="Courier New" w:hAnsi="Courier New" w:cs="Courier New"/>
         </w:rPr>
-        <w:t>MON DEC 31</w:t>
-      </w:r>
-      <w:r>
-        <w:rPr>
-          <w:rFonts w:ascii="Courier New" w:hAnsi="Courier New" w:cs="Courier New"/>
-        </w:rPr>
-        <w:t xml:space="preserve"> 12:35:54 IST 2019</w:t>
+        <w:t>MON DEC 31 12:35:54 IST 2019</w:t>
       </w:r>
     </w:p>
     <w:p>
@@ -861,6 +855,209 @@
         <w:tab/>
         <w:t>- 612.0</w:t>
       </w:r>
+    </w:p>
+    <w:p>
+      <w:pPr>
+        <w:pStyle w:val="PlainText"/>
+        <w:rPr>
+          <w:rFonts w:ascii="Courier New" w:hAnsi="Courier New" w:cs="Courier New"/>
+          <w:b/>
+        </w:rPr>
+      </w:pPr>
+    </w:p>
+    <w:p>
+      <w:pPr>
+        <w:pStyle w:val="PlainText"/>
+        <w:rPr>
+          <w:rFonts w:ascii="Courier New" w:hAnsi="Courier New" w:cs="Courier New"/>
+        </w:rPr>
+      </w:pPr>
+      <w:r>
+        <w:rPr>
+          <w:rFonts w:ascii="Courier New" w:hAnsi="Courier New" w:cs="Courier New"/>
+        </w:rPr>
+        <w:t>TUE Jan 01</w:t>
+      </w:r>
+      <w:r>
+        <w:rPr>
+          <w:rFonts w:ascii="Courier New" w:hAnsi="Courier New" w:cs="Courier New"/>
+        </w:rPr>
+        <w:t xml:space="preserve"> 11:54:16 IST 2019</w:t>
+      </w:r>
+    </w:p>
+    <w:p>
+      <w:pPr>
+        <w:pStyle w:val="PlainText"/>
+        <w:rPr>
+          <w:rFonts w:ascii="Courier New" w:hAnsi="Courier New" w:cs="Courier New"/>
+        </w:rPr>
+      </w:pPr>
+      <w:r>
+        <w:rPr>
+          <w:rFonts w:ascii="Courier New" w:hAnsi="Courier New" w:cs="Courier New"/>
+        </w:rPr>
+        <w:t>Person Name</w:t>
+      </w:r>
+      <w:r>
+        <w:rPr>
+          <w:rFonts w:ascii="Courier New" w:hAnsi="Courier New" w:cs="Courier New"/>
+        </w:rPr>
+        <w:tab/>
+      </w:r>
+      <w:r>
+        <w:rPr>
+          <w:rFonts w:ascii="Courier New" w:hAnsi="Courier New" w:cs="Courier New"/>
+        </w:rPr>
+        <w:tab/>
+      </w:r>
+      <w:r>
+        <w:rPr>
+          <w:rFonts w:ascii="Courier New" w:hAnsi="Courier New" w:cs="Courier New"/>
+        </w:rPr>
+        <w:tab/>
+      </w:r>
+      <w:r>
+        <w:rPr>
+          <w:rFonts w:ascii="Courier New" w:hAnsi="Courier New" w:cs="Courier New"/>
+        </w:rPr>
+        <w:tab/>
+        <w:t>- ASHOKA</w:t>
+      </w:r>
+    </w:p>
+    <w:p>
+      <w:pPr>
+        <w:pStyle w:val="PlainText"/>
+        <w:rPr>
+          <w:rFonts w:ascii="Courier New" w:hAnsi="Courier New" w:cs="Courier New"/>
+        </w:rPr>
+      </w:pPr>
+      <w:r>
+        <w:rPr>
+          <w:rFonts w:ascii="Courier New" w:hAnsi="Courier New" w:cs="Courier New"/>
+        </w:rPr>
+        <w:t>---------------------------------------------------------------</w:t>
+      </w:r>
+    </w:p>
+    <w:p>
+      <w:pPr>
+        <w:pStyle w:val="PlainText"/>
+        <w:rPr>
+          <w:rFonts w:ascii="Courier New" w:hAnsi="Courier New" w:cs="Courier New"/>
+        </w:rPr>
+      </w:pPr>
+      <w:r>
+        <w:rPr>
+          <w:rFonts w:ascii="Courier New" w:hAnsi="Courier New" w:cs="Courier New"/>
+        </w:rPr>
+        <w:t>Item Name</w:t>
+      </w:r>
+      <w:r>
+        <w:rPr>
+          <w:rFonts w:ascii="Courier New" w:hAnsi="Courier New" w:cs="Courier New"/>
+        </w:rPr>
+        <w:tab/>
+      </w:r>
+      <w:r>
+        <w:rPr>
+          <w:rFonts w:ascii="Courier New" w:hAnsi="Courier New" w:cs="Courier New"/>
+        </w:rPr>
+        <w:tab/>
+      </w:r>
+      <w:r>
+        <w:rPr>
+          <w:rFonts w:ascii="Courier New" w:hAnsi="Courier New" w:cs="Courier New"/>
+        </w:rPr>
+        <w:tab/>
+      </w:r>
+      <w:r>
+        <w:rPr>
+          <w:rFonts w:ascii="Courier New" w:hAnsi="Courier New" w:cs="Courier New"/>
+        </w:rPr>
+        <w:tab/>
+        <w:t>- BEET</w:t>
+      </w:r>
+    </w:p>
+    <w:p>
+      <w:pPr>
+        <w:pStyle w:val="PlainText"/>
+        <w:rPr>
+          <w:rFonts w:ascii="Courier New" w:hAnsi="Courier New" w:cs="Courier New"/>
+          <w:color w:val="FF0000"/>
+        </w:rPr>
+      </w:pPr>
+      <w:r>
+        <w:rPr>
+          <w:rFonts w:ascii="Courier New" w:hAnsi="Courier New" w:cs="Courier New"/>
+          <w:color w:val="FF0000"/>
+        </w:rPr>
+        <w:t>Amount Received</w:t>
+      </w:r>
+      <w:r>
+        <w:rPr>
+          <w:rFonts w:ascii="Courier New" w:hAnsi="Courier New" w:cs="Courier New"/>
+          <w:color w:val="FF0000"/>
+        </w:rPr>
+        <w:tab/>
+      </w:r>
+      <w:r>
+        <w:rPr>
+          <w:rFonts w:ascii="Courier New" w:hAnsi="Courier New" w:cs="Courier New"/>
+          <w:color w:val="FF0000"/>
+        </w:rPr>
+        <w:tab/>
+      </w:r>
+      <w:r>
+        <w:rPr>
+          <w:rFonts w:ascii="Courier New" w:hAnsi="Courier New" w:cs="Courier New"/>
+          <w:color w:val="FF0000"/>
+        </w:rPr>
+        <w:tab/>
+        <w:t>- 612</w:t>
+      </w:r>
+    </w:p>
+    <w:p>
+      <w:pPr>
+        <w:pStyle w:val="PlainText"/>
+        <w:rPr>
+          <w:rFonts w:ascii="Courier New" w:hAnsi="Courier New" w:cs="Courier New"/>
+        </w:rPr>
+      </w:pPr>
+      <w:r>
+        <w:rPr>
+          <w:rFonts w:ascii="Courier New" w:hAnsi="Courier New" w:cs="Courier New"/>
+        </w:rPr>
+        <w:t>Amount Received mode</w:t>
+      </w:r>
+      <w:r>
+        <w:rPr>
+          <w:rFonts w:ascii="Courier New" w:hAnsi="Courier New" w:cs="Courier New"/>
+        </w:rPr>
+        <w:tab/>
+      </w:r>
+      <w:r>
+        <w:rPr>
+          <w:rFonts w:ascii="Courier New" w:hAnsi="Courier New" w:cs="Courier New"/>
+        </w:rPr>
+        <w:tab/>
+        <w:t>- CASH AND CLEARD</w:t>
+      </w:r>
+    </w:p>
+    <w:p>
+      <w:pPr>
+        <w:pStyle w:val="PlainText"/>
+        <w:rPr>
+          <w:rFonts w:ascii="Courier New" w:hAnsi="Courier New" w:cs="Courier New"/>
+        </w:rPr>
+      </w:pPr>
+    </w:p>
+    <w:p>
+      <w:pPr>
+        <w:pStyle w:val="PlainText"/>
+        <w:rPr>
+          <w:rFonts w:ascii="Courier New" w:hAnsi="Courier New" w:cs="Courier New"/>
+          <w:b/>
+        </w:rPr>
+      </w:pPr>
     </w:p>
     <w:p>
       <w:pPr>

</xml_diff>